<commit_message>
Updated to include FindBugs description, file name and line number.
</commit_message>
<xml_diff>
--- a/Find Bugs Report.docx
+++ b/Find Bugs Report.docx
@@ -856,6 +856,26 @@
                 <w:lang w:val="en-US"/>
               </w:rPr>
             </w:pPr>
+            <w:r>
+              <w:rPr>
+                <w:lang w:val="en-US"/>
+              </w:rPr>
+              <w:t>Value of Bzip2Encoder.currentState from previous case is overwritten here due to switch statement fall through.</w:t>
+            </w:r>
+          </w:p>
+          <w:p>
+            <w:pPr>
+              <w:rPr>
+                <w:lang w:val="en-US"/>
+              </w:rPr>
+            </w:pPr>
+          </w:p>
+          <w:p>
+            <w:pPr>
+              <w:rPr>
+                <w:lang w:val="en-US"/>
+              </w:rPr>
+            </w:pPr>
             <w:proofErr w:type="spellStart"/>
             <w:r>
               <w:rPr>
@@ -883,6 +903,45 @@
                 <w:lang w:val="en-US"/>
               </w:rPr>
               <w:t>;</w:t>
+            </w:r>
+          </w:p>
+          <w:p>
+            <w:pPr>
+              <w:rPr>
+                <w:lang w:val="en-US"/>
+              </w:rPr>
+            </w:pPr>
+          </w:p>
+          <w:p>
+            <w:pPr>
+              <w:rPr>
+                <w:lang w:val="en-US"/>
+              </w:rPr>
+            </w:pPr>
+            <w:r>
+              <w:rPr>
+                <w:lang w:val="en-US"/>
+              </w:rPr>
+              <w:t>io.netty.handler.codec.compression</w:t>
+            </w:r>
+            <w:r>
+              <w:rPr>
+                <w:lang w:val="en-US"/>
+              </w:rPr>
+              <w:t>.Bzip2Encoder.java</w:t>
+            </w:r>
+          </w:p>
+          <w:p>
+            <w:pPr>
+              <w:rPr>
+                <w:lang w:val="en-US"/>
+              </w:rPr>
+            </w:pPr>
+            <w:r>
+              <w:rPr>
+                <w:lang w:val="en-US"/>
+              </w:rPr>
+              <w:t>Line 118</w:t>
             </w:r>
           </w:p>
         </w:tc>
@@ -935,6 +994,26 @@
                 <w:lang w:val="en-US"/>
               </w:rPr>
             </w:pPr>
+            <w:r>
+              <w:rPr>
+                <w:lang w:val="en-US"/>
+              </w:rPr>
+              <w:t>Bad attempt to compute absolute value of signed random integer.</w:t>
+            </w:r>
+          </w:p>
+          <w:p>
+            <w:pPr>
+              <w:rPr>
+                <w:lang w:val="en-US"/>
+              </w:rPr>
+            </w:pPr>
+          </w:p>
+          <w:p>
+            <w:pPr>
+              <w:rPr>
+                <w:lang w:val="en-US"/>
+              </w:rPr>
+            </w:pPr>
             <w:proofErr w:type="spellStart"/>
             <w:r>
               <w:rPr>
@@ -976,6 +1055,45 @@
                 <w:lang w:val="en-US"/>
               </w:rPr>
               <w:t>());</w:t>
+            </w:r>
+          </w:p>
+          <w:p>
+            <w:pPr>
+              <w:rPr>
+                <w:lang w:val="en-US"/>
+              </w:rPr>
+            </w:pPr>
+          </w:p>
+          <w:p>
+            <w:pPr>
+              <w:rPr>
+                <w:lang w:val="en-US"/>
+              </w:rPr>
+            </w:pPr>
+            <w:r>
+              <w:rPr>
+                <w:lang w:val="en-US"/>
+              </w:rPr>
+              <w:t>io.netty.example.http2.tiles</w:t>
+            </w:r>
+            <w:r>
+              <w:rPr>
+                <w:lang w:val="en-US"/>
+              </w:rPr>
+              <w:t>.Html.java</w:t>
+            </w:r>
+          </w:p>
+          <w:p>
+            <w:pPr>
+              <w:rPr>
+                <w:lang w:val="en-US"/>
+              </w:rPr>
+            </w:pPr>
+            <w:r>
+              <w:rPr>
+                <w:lang w:val="en-US"/>
+              </w:rPr>
+              <w:t>Line 57</w:t>
             </w:r>
           </w:p>
         </w:tc>
@@ -1032,6 +1150,26 @@
               <w:rPr>
                 <w:lang w:val="en-US"/>
               </w:rPr>
+              <w:t>Bad comparison of nonnegative value with 0</w:t>
+            </w:r>
+          </w:p>
+          <w:p>
+            <w:pPr>
+              <w:rPr>
+                <w:lang w:val="en-US"/>
+              </w:rPr>
+            </w:pPr>
+          </w:p>
+          <w:p>
+            <w:pPr>
+              <w:rPr>
+                <w:lang w:val="en-US"/>
+              </w:rPr>
+            </w:pPr>
+            <w:r>
+              <w:rPr>
+                <w:lang w:val="en-US"/>
+              </w:rPr>
               <w:t>(</w:t>
             </w:r>
             <w:proofErr w:type="spellStart"/>
@@ -1061,6 +1199,45 @@
                 <w:lang w:val="en-US"/>
               </w:rPr>
               <w:t xml:space="preserve"> &gt;= 0 &amp;&amp;</w:t>
+            </w:r>
+          </w:p>
+          <w:p>
+            <w:pPr>
+              <w:rPr>
+                <w:lang w:val="en-US"/>
+              </w:rPr>
+            </w:pPr>
+          </w:p>
+          <w:p>
+            <w:pPr>
+              <w:rPr>
+                <w:lang w:val="en-US"/>
+              </w:rPr>
+            </w:pPr>
+            <w:r>
+              <w:rPr>
+                <w:lang w:val="en-US"/>
+              </w:rPr>
+              <w:t>io.netty.util.internal.chmv8</w:t>
+            </w:r>
+            <w:r>
+              <w:rPr>
+                <w:lang w:val="en-US"/>
+              </w:rPr>
+              <w:t>.ForkJoinPool.java</w:t>
+            </w:r>
+          </w:p>
+          <w:p>
+            <w:pPr>
+              <w:rPr>
+                <w:lang w:val="en-US"/>
+              </w:rPr>
+            </w:pPr>
+            <w:r>
+              <w:rPr>
+                <w:lang w:val="en-US"/>
+              </w:rPr>
+              <w:t>Line 2290</w:t>
             </w:r>
           </w:p>
         </w:tc>
@@ -1117,7 +1294,69 @@
               <w:rPr>
                 <w:lang w:val="en-US"/>
               </w:rPr>
+              <w:t>Possible null pointer dereference</w:t>
+            </w:r>
+          </w:p>
+          <w:p>
+            <w:pPr>
+              <w:rPr>
+                <w:lang w:val="en-US"/>
+              </w:rPr>
+            </w:pPr>
+          </w:p>
+          <w:p>
+            <w:pPr>
+              <w:rPr>
+                <w:lang w:val="en-US"/>
+              </w:rPr>
+            </w:pPr>
+            <w:r>
+              <w:rPr>
+                <w:lang w:val="en-US"/>
+              </w:rPr>
               <w:t>switch (action) {</w:t>
+            </w:r>
+          </w:p>
+          <w:p>
+            <w:pPr>
+              <w:rPr>
+                <w:lang w:val="en-US"/>
+              </w:rPr>
+            </w:pPr>
+          </w:p>
+          <w:p>
+            <w:pPr>
+              <w:rPr>
+                <w:lang w:val="en-US"/>
+              </w:rPr>
+            </w:pPr>
+            <w:proofErr w:type="spellStart"/>
+            <w:r>
+              <w:rPr>
+                <w:lang w:val="en-US"/>
+              </w:rPr>
+              <w:t>io.netty.channel.pool</w:t>
+            </w:r>
+            <w:r>
+              <w:rPr>
+                <w:lang w:val="en-US"/>
+              </w:rPr>
+              <w:t>.FixedChannelPool</w:t>
+            </w:r>
+            <w:proofErr w:type="spellEnd"/>
+          </w:p>
+          <w:p>
+            <w:pPr>
+              <w:rPr>
+                <w:lang w:val="en-US"/>
+              </w:rPr>
+            </w:pPr>
+            <w:r>
+              <w:rPr>
+                <w:lang w:val="en-US"/>
+              </w:rPr>
+              <w:lastRenderedPageBreak/>
+              <w:t>Line 168</w:t>
             </w:r>
           </w:p>
         </w:tc>
@@ -1137,6 +1376,7 @@
               <w:rPr>
                 <w:lang w:val="en-US"/>
               </w:rPr>
+              <w:lastRenderedPageBreak/>
               <w:t>Scary</w:t>
             </w:r>
           </w:p>
@@ -1174,7 +1414,47 @@
               <w:rPr>
                 <w:lang w:val="en-US"/>
               </w:rPr>
-              <w:t xml:space="preserve"> ((</w:t>
+              <w:t xml:space="preserve">Read of unwritten field </w:t>
+            </w:r>
+            <w:proofErr w:type="spellStart"/>
+            <w:r>
+              <w:rPr>
+                <w:lang w:val="en-US"/>
+              </w:rPr>
+              <w:t>channelQueues</w:t>
+            </w:r>
+            <w:proofErr w:type="spellEnd"/>
+            <w:r>
+              <w:rPr>
+                <w:lang w:val="en-US"/>
+              </w:rPr>
+              <w:t>.</w:t>
+            </w:r>
+            <w:r>
+              <w:rPr>
+                <w:lang w:val="en-US"/>
+              </w:rPr>
+              <w:t xml:space="preserve"> </w:t>
+            </w:r>
+          </w:p>
+          <w:p>
+            <w:pPr>
+              <w:rPr>
+                <w:lang w:val="en-US"/>
+              </w:rPr>
+            </w:pPr>
+          </w:p>
+          <w:p>
+            <w:pPr>
+              <w:rPr>
+                <w:lang w:val="en-US"/>
+              </w:rPr>
+            </w:pPr>
+            <w:r>
+              <w:rPr>
+                <w:lang w:val="en-US"/>
+              </w:rPr>
+              <w:t>((</w:t>
             </w:r>
             <w:proofErr w:type="spellStart"/>
             <w:r>
@@ -1217,6 +1497,45 @@
                 <w:lang w:val="en-US"/>
               </w:rPr>
               <w:t>()) {</w:t>
+            </w:r>
+          </w:p>
+          <w:p>
+            <w:pPr>
+              <w:rPr>
+                <w:lang w:val="en-US"/>
+              </w:rPr>
+            </w:pPr>
+          </w:p>
+          <w:p>
+            <w:pPr>
+              <w:rPr>
+                <w:lang w:val="en-US"/>
+              </w:rPr>
+            </w:pPr>
+            <w:r>
+              <w:rPr>
+                <w:lang w:val="en-US"/>
+              </w:rPr>
+              <w:t>io.netty.handler.traffic</w:t>
+            </w:r>
+            <w:r>
+              <w:rPr>
+                <w:lang w:val="en-US"/>
+              </w:rPr>
+              <w:t>.channelQueues.java</w:t>
+            </w:r>
+          </w:p>
+          <w:p>
+            <w:pPr>
+              <w:rPr>
+                <w:lang w:val="en-US"/>
+              </w:rPr>
+            </w:pPr>
+            <w:r>
+              <w:rPr>
+                <w:lang w:val="en-US"/>
+              </w:rPr>
+              <w:t>Line 123</w:t>
             </w:r>
           </w:p>
         </w:tc>
@@ -1269,12 +1588,52 @@
                 <w:lang w:val="en-US"/>
               </w:rPr>
             </w:pPr>
-            <w:proofErr w:type="spellStart"/>
-            <w:r>
-              <w:rPr>
-                <w:lang w:val="en-US"/>
-              </w:rPr>
-              <w:t>perChannel.channelTrafficCounter.resetCumulativeTime</w:t>
+            <w:r>
+              <w:rPr>
+                <w:lang w:val="en-US"/>
+              </w:rPr>
+              <w:t xml:space="preserve">Read of unwritten field </w:t>
+            </w:r>
+            <w:proofErr w:type="spellStart"/>
+            <w:r>
+              <w:rPr>
+                <w:lang w:val="en-US"/>
+              </w:rPr>
+              <w:t>channelTrafficCounter</w:t>
+            </w:r>
+            <w:proofErr w:type="spellEnd"/>
+            <w:r>
+              <w:rPr>
+                <w:lang w:val="en-US"/>
+              </w:rPr>
+              <w:t>.</w:t>
+            </w:r>
+          </w:p>
+          <w:p>
+            <w:pPr>
+              <w:rPr>
+                <w:lang w:val="en-US"/>
+              </w:rPr>
+            </w:pPr>
+          </w:p>
+          <w:p>
+            <w:pPr>
+              <w:rPr>
+                <w:lang w:val="en-US"/>
+              </w:rPr>
+            </w:pPr>
+            <w:proofErr w:type="spellStart"/>
+            <w:r>
+              <w:rPr>
+                <w:lang w:val="en-US"/>
+              </w:rPr>
+              <w:t>p</w:t>
+            </w:r>
+            <w:r>
+              <w:rPr>
+                <w:lang w:val="en-US"/>
+              </w:rPr>
+              <w:t>erChannel.channelTrafficCounter.resetCumulativeTime</w:t>
             </w:r>
             <w:proofErr w:type="spellEnd"/>
             <w:r>
@@ -1282,6 +1641,45 @@
                 <w:lang w:val="en-US"/>
               </w:rPr>
               <w:t>();</w:t>
+            </w:r>
+          </w:p>
+          <w:p>
+            <w:pPr>
+              <w:rPr>
+                <w:lang w:val="en-US"/>
+              </w:rPr>
+            </w:pPr>
+          </w:p>
+          <w:p>
+            <w:pPr>
+              <w:rPr>
+                <w:lang w:val="en-US"/>
+              </w:rPr>
+            </w:pPr>
+            <w:r>
+              <w:rPr>
+                <w:lang w:val="en-US"/>
+              </w:rPr>
+              <w:t>io.netty.handler.traffic</w:t>
+            </w:r>
+            <w:r>
+              <w:rPr>
+                <w:lang w:val="en-US"/>
+              </w:rPr>
+              <w:t>.channelQueues.java</w:t>
+            </w:r>
+          </w:p>
+          <w:p>
+            <w:pPr>
+              <w:rPr>
+                <w:lang w:val="en-US"/>
+              </w:rPr>
+            </w:pPr>
+            <w:r>
+              <w:rPr>
+                <w:lang w:val="en-US"/>
+              </w:rPr>
+              <w:t>Line 124</w:t>
             </w:r>
           </w:p>
         </w:tc>
@@ -1338,6 +1736,40 @@
               <w:rPr>
                 <w:lang w:val="en-US"/>
               </w:rPr>
+              <w:t xml:space="preserve">Read of unwritten field </w:t>
+            </w:r>
+            <w:proofErr w:type="spellStart"/>
+            <w:r>
+              <w:rPr>
+                <w:lang w:val="en-US"/>
+              </w:rPr>
+              <w:t>trafficShapingHandler</w:t>
+            </w:r>
+            <w:proofErr w:type="spellEnd"/>
+            <w:r>
+              <w:rPr>
+                <w:lang w:val="en-US"/>
+              </w:rPr>
+              <w:t>.</w:t>
+            </w:r>
+          </w:p>
+          <w:p>
+            <w:pPr>
+              <w:rPr>
+                <w:lang w:val="en-US"/>
+              </w:rPr>
+            </w:pPr>
+          </w:p>
+          <w:p>
+            <w:pPr>
+              <w:rPr>
+                <w:lang w:val="en-US"/>
+              </w:rPr>
+            </w:pPr>
+            <w:r>
+              <w:rPr>
+                <w:lang w:val="en-US"/>
+              </w:rPr>
               <w:t>(</w:t>
             </w:r>
             <w:r>
@@ -1387,6 +1819,45 @@
                 <w:lang w:val="en-US"/>
               </w:rPr>
               <w:t>()) {</w:t>
+            </w:r>
+          </w:p>
+          <w:p>
+            <w:pPr>
+              <w:rPr>
+                <w:lang w:val="en-US"/>
+              </w:rPr>
+            </w:pPr>
+          </w:p>
+          <w:p>
+            <w:pPr>
+              <w:rPr>
+                <w:lang w:val="en-US"/>
+              </w:rPr>
+            </w:pPr>
+            <w:r>
+              <w:rPr>
+                <w:lang w:val="en-US"/>
+              </w:rPr>
+              <w:t>io.netty.handler.traffic</w:t>
+            </w:r>
+            <w:r>
+              <w:rPr>
+                <w:lang w:val="en-US"/>
+              </w:rPr>
+              <w:t>.channelQueues.java</w:t>
+            </w:r>
+          </w:p>
+          <w:p>
+            <w:pPr>
+              <w:rPr>
+                <w:lang w:val="en-US"/>
+              </w:rPr>
+            </w:pPr>
+            <w:r>
+              <w:rPr>
+                <w:lang w:val="en-US"/>
+              </w:rPr>
+              <w:t>Line 123</w:t>
             </w:r>
           </w:p>
         </w:tc>
@@ -1439,6 +1910,26 @@
                 <w:lang w:val="en-US"/>
               </w:rPr>
             </w:pPr>
+            <w:r>
+              <w:rPr>
+                <w:lang w:val="en-US"/>
+              </w:rPr>
+              <w:t>Random object created and used only once.</w:t>
+            </w:r>
+          </w:p>
+          <w:p>
+            <w:pPr>
+              <w:rPr>
+                <w:lang w:val="en-US"/>
+              </w:rPr>
+            </w:pPr>
+          </w:p>
+          <w:p>
+            <w:pPr>
+              <w:rPr>
+                <w:lang w:val="en-US"/>
+              </w:rPr>
+            </w:pPr>
             <w:proofErr w:type="spellStart"/>
             <w:r>
               <w:rPr>
@@ -1480,6 +1971,45 @@
                 <w:lang w:val="en-US"/>
               </w:rPr>
               <w:t>());</w:t>
+            </w:r>
+          </w:p>
+          <w:p>
+            <w:pPr>
+              <w:rPr>
+                <w:lang w:val="en-US"/>
+              </w:rPr>
+            </w:pPr>
+          </w:p>
+          <w:p>
+            <w:pPr>
+              <w:rPr>
+                <w:lang w:val="en-US"/>
+              </w:rPr>
+            </w:pPr>
+            <w:r>
+              <w:rPr>
+                <w:lang w:val="en-US"/>
+              </w:rPr>
+              <w:t>io.netty.example.http2.tiles</w:t>
+            </w:r>
+            <w:r>
+              <w:rPr>
+                <w:lang w:val="en-US"/>
+              </w:rPr>
+              <w:t>.Html.java</w:t>
+            </w:r>
+          </w:p>
+          <w:p>
+            <w:pPr>
+              <w:rPr>
+                <w:lang w:val="en-US"/>
+              </w:rPr>
+            </w:pPr>
+            <w:r>
+              <w:rPr>
+                <w:lang w:val="en-US"/>
+              </w:rPr>
+              <w:t>Line 57</w:t>
             </w:r>
           </w:p>
         </w:tc>
@@ -1536,6 +2066,26 @@
               <w:rPr>
                 <w:lang w:val="en-US"/>
               </w:rPr>
+              <w:t>Naked notify.</w:t>
+            </w:r>
+          </w:p>
+          <w:p>
+            <w:pPr>
+              <w:rPr>
+                <w:lang w:val="en-US"/>
+              </w:rPr>
+            </w:pPr>
+          </w:p>
+          <w:p>
+            <w:pPr>
+              <w:rPr>
+                <w:lang w:val="en-US"/>
+              </w:rPr>
+            </w:pPr>
+            <w:r>
+              <w:rPr>
+                <w:lang w:val="en-US"/>
+              </w:rPr>
               <w:t xml:space="preserve">synchronized (this) { </w:t>
             </w:r>
             <w:proofErr w:type="spellStart"/>
@@ -1551,6 +2101,45 @@
                 <w:lang w:val="en-US"/>
               </w:rPr>
               <w:t>(); }</w:t>
+            </w:r>
+          </w:p>
+          <w:p>
+            <w:pPr>
+              <w:rPr>
+                <w:lang w:val="en-US"/>
+              </w:rPr>
+            </w:pPr>
+          </w:p>
+          <w:p>
+            <w:pPr>
+              <w:rPr>
+                <w:lang w:val="en-US"/>
+              </w:rPr>
+            </w:pPr>
+            <w:r>
+              <w:rPr>
+                <w:lang w:val="en-US"/>
+              </w:rPr>
+              <w:t>io.netty.util.internal.chmv8</w:t>
+            </w:r>
+            <w:r>
+              <w:rPr>
+                <w:lang w:val="en-US"/>
+              </w:rPr>
+              <w:t>.ForkJoinPool.java</w:t>
+            </w:r>
+          </w:p>
+          <w:p>
+            <w:pPr>
+              <w:rPr>
+                <w:lang w:val="en-US"/>
+              </w:rPr>
+            </w:pPr>
+            <w:r>
+              <w:rPr>
+                <w:lang w:val="en-US"/>
+              </w:rPr>
+              <w:t>Line 1309</w:t>
             </w:r>
           </w:p>
         </w:tc>
@@ -1603,6 +2192,26 @@
                 <w:lang w:val="en-US"/>
               </w:rPr>
             </w:pPr>
+            <w:r>
+              <w:rPr>
+                <w:lang w:val="en-US"/>
+              </w:rPr>
+              <w:t>Naked notify</w:t>
+            </w:r>
+          </w:p>
+          <w:p>
+            <w:pPr>
+              <w:rPr>
+                <w:lang w:val="en-US"/>
+              </w:rPr>
+            </w:pPr>
+          </w:p>
+          <w:p>
+            <w:pPr>
+              <w:rPr>
+                <w:lang w:val="en-US"/>
+              </w:rPr>
+            </w:pPr>
             <w:proofErr w:type="spellStart"/>
             <w:r>
               <w:rPr>
@@ -1616,6 +2225,45 @@
                 <w:lang w:val="en-US"/>
               </w:rPr>
               <w:t>();</w:t>
+            </w:r>
+          </w:p>
+          <w:p>
+            <w:pPr>
+              <w:rPr>
+                <w:lang w:val="en-US"/>
+              </w:rPr>
+            </w:pPr>
+          </w:p>
+          <w:p>
+            <w:pPr>
+              <w:rPr>
+                <w:lang w:val="en-US"/>
+              </w:rPr>
+            </w:pPr>
+            <w:r>
+              <w:rPr>
+                <w:lang w:val="en-US"/>
+              </w:rPr>
+              <w:t>io.netty.util.internal.chmv8</w:t>
+            </w:r>
+            <w:r>
+              <w:rPr>
+                <w:lang w:val="en-US"/>
+              </w:rPr>
+              <w:t>.ForkJoinPool.java</w:t>
+            </w:r>
+          </w:p>
+          <w:p>
+            <w:pPr>
+              <w:rPr>
+                <w:lang w:val="en-US"/>
+              </w:rPr>
+            </w:pPr>
+            <w:r>
+              <w:rPr>
+                <w:lang w:val="en-US"/>
+              </w:rPr>
+              <w:t>Line 2245</w:t>
             </w:r>
           </w:p>
         </w:tc>
@@ -1672,6 +2320,26 @@
               <w:rPr>
                 <w:lang w:val="en-US"/>
               </w:rPr>
+              <w:t>Naked notify</w:t>
+            </w:r>
+          </w:p>
+          <w:p>
+            <w:pPr>
+              <w:rPr>
+                <w:lang w:val="en-US"/>
+              </w:rPr>
+            </w:pPr>
+          </w:p>
+          <w:p>
+            <w:pPr>
+              <w:rPr>
+                <w:lang w:val="en-US"/>
+              </w:rPr>
+            </w:pPr>
+            <w:r>
+              <w:rPr>
+                <w:lang w:val="en-US"/>
+              </w:rPr>
               <w:t xml:space="preserve">synchronized (this) { </w:t>
             </w:r>
             <w:proofErr w:type="spellStart"/>
@@ -1687,6 +2355,45 @@
                 <w:lang w:val="en-US"/>
               </w:rPr>
               <w:t>(); }</w:t>
+            </w:r>
+          </w:p>
+          <w:p>
+            <w:pPr>
+              <w:rPr>
+                <w:lang w:val="en-US"/>
+              </w:rPr>
+            </w:pPr>
+          </w:p>
+          <w:p>
+            <w:pPr>
+              <w:rPr>
+                <w:lang w:val="en-US"/>
+              </w:rPr>
+            </w:pPr>
+            <w:r>
+              <w:rPr>
+                <w:lang w:val="en-US"/>
+              </w:rPr>
+              <w:t>io.nett</w:t>
+            </w:r>
+            <w:r>
+              <w:rPr>
+                <w:lang w:val="en-US"/>
+              </w:rPr>
+              <w:t>y.util.internal.chmv8.ForkJoinTask.java</w:t>
+            </w:r>
+          </w:p>
+          <w:p>
+            <w:pPr>
+              <w:rPr>
+                <w:lang w:val="en-US"/>
+              </w:rPr>
+            </w:pPr>
+            <w:r>
+              <w:rPr>
+                <w:lang w:val="en-US"/>
+              </w:rPr>
+              <w:t>Line 263</w:t>
             </w:r>
           </w:p>
         </w:tc>
@@ -1739,11 +2446,32 @@
                 <w:lang w:val="en-US"/>
               </w:rPr>
             </w:pPr>
+            <w:r>
+              <w:rPr>
+                <w:lang w:val="en-US"/>
+              </w:rPr>
+              <w:t>Method with Boolean return type returns explicit null.</w:t>
+            </w:r>
+          </w:p>
+          <w:p>
+            <w:pPr>
+              <w:rPr>
+                <w:lang w:val="en-US"/>
+              </w:rPr>
+            </w:pPr>
+          </w:p>
+          <w:p>
+            <w:pPr>
+              <w:rPr>
+                <w:lang w:val="en-US"/>
+              </w:rPr>
+            </w:pPr>
             <w:proofErr w:type="gramStart"/>
             <w:r>
               <w:rPr>
                 <w:lang w:val="en-US"/>
               </w:rPr>
+              <w:lastRenderedPageBreak/>
               <w:t>return</w:t>
             </w:r>
             <w:proofErr w:type="gramEnd"/>
@@ -1766,6 +2494,39 @@
                 <w:lang w:val="en-US"/>
               </w:rPr>
               <w:t>(v) : null;</w:t>
+            </w:r>
+          </w:p>
+          <w:p>
+            <w:pPr>
+              <w:rPr>
+                <w:lang w:val="en-US"/>
+              </w:rPr>
+            </w:pPr>
+          </w:p>
+          <w:p>
+            <w:pPr>
+              <w:rPr>
+                <w:lang w:val="en-US"/>
+              </w:rPr>
+            </w:pPr>
+            <w:r>
+              <w:rPr>
+                <w:lang w:val="en-US"/>
+              </w:rPr>
+              <w:t>io.netty.handler.codec.DefaultHeaders.java</w:t>
+            </w:r>
+          </w:p>
+          <w:p>
+            <w:pPr>
+              <w:rPr>
+                <w:lang w:val="en-US"/>
+              </w:rPr>
+            </w:pPr>
+            <w:r>
+              <w:rPr>
+                <w:lang w:val="en-US"/>
+              </w:rPr>
+              <w:t>Line 609</w:t>
             </w:r>
           </w:p>
         </w:tc>
@@ -1785,6 +2546,7 @@
               <w:rPr>
                 <w:lang w:val="en-US"/>
               </w:rPr>
+              <w:lastRenderedPageBreak/>
               <w:t>Troubling</w:t>
             </w:r>
           </w:p>
@@ -1818,6 +2580,26 @@
                 <w:lang w:val="en-US"/>
               </w:rPr>
             </w:pPr>
+            <w:r>
+              <w:rPr>
+                <w:lang w:val="en-US"/>
+              </w:rPr>
+              <w:t>Method with Boolean return type returns explicit null</w:t>
+            </w:r>
+          </w:p>
+          <w:p>
+            <w:pPr>
+              <w:rPr>
+                <w:lang w:val="en-US"/>
+              </w:rPr>
+            </w:pPr>
+          </w:p>
+          <w:p>
+            <w:pPr>
+              <w:rPr>
+                <w:lang w:val="en-US"/>
+              </w:rPr>
+            </w:pPr>
             <w:proofErr w:type="gramStart"/>
             <w:r>
               <w:rPr>
@@ -1845,6 +2627,39 @@
                 <w:lang w:val="en-US"/>
               </w:rPr>
               <w:t>(v) : null;</w:t>
+            </w:r>
+          </w:p>
+          <w:p>
+            <w:pPr>
+              <w:rPr>
+                <w:lang w:val="en-US"/>
+              </w:rPr>
+            </w:pPr>
+          </w:p>
+          <w:p>
+            <w:pPr>
+              <w:rPr>
+                <w:lang w:val="en-US"/>
+              </w:rPr>
+            </w:pPr>
+            <w:r>
+              <w:rPr>
+                <w:lang w:val="en-US"/>
+              </w:rPr>
+              <w:t>io.netty.handler.codec.DefaultHeaders.java</w:t>
+            </w:r>
+          </w:p>
+          <w:p>
+            <w:pPr>
+              <w:rPr>
+                <w:lang w:val="en-US"/>
+              </w:rPr>
+            </w:pPr>
+            <w:r>
+              <w:rPr>
+                <w:lang w:val="en-US"/>
+              </w:rPr>
+              <w:t>Line 717</w:t>
             </w:r>
           </w:p>
         </w:tc>
@@ -1901,7 +2716,60 @@
               <w:rPr>
                 <w:lang w:val="en-US"/>
               </w:rPr>
+              <w:t>Method with Boolean return type returns explicit null</w:t>
+            </w:r>
+          </w:p>
+          <w:p>
+            <w:pPr>
+              <w:rPr>
+                <w:lang w:val="en-US"/>
+              </w:rPr>
+            </w:pPr>
+          </w:p>
+          <w:p>
+            <w:pPr>
+              <w:rPr>
+                <w:lang w:val="en-US"/>
+              </w:rPr>
+            </w:pPr>
+            <w:r>
+              <w:rPr>
+                <w:lang w:val="en-US"/>
+              </w:rPr>
               <w:t>return null;</w:t>
+            </w:r>
+          </w:p>
+          <w:p>
+            <w:pPr>
+              <w:rPr>
+                <w:lang w:val="en-US"/>
+              </w:rPr>
+            </w:pPr>
+          </w:p>
+          <w:p>
+            <w:pPr>
+              <w:rPr>
+                <w:lang w:val="en-US"/>
+              </w:rPr>
+            </w:pPr>
+            <w:r>
+              <w:rPr>
+                <w:lang w:val="en-US"/>
+              </w:rPr>
+              <w:t>io.netty.handler.codec.EmptyHeaders.java</w:t>
+            </w:r>
+          </w:p>
+          <w:p>
+            <w:pPr>
+              <w:rPr>
+                <w:lang w:val="en-US"/>
+              </w:rPr>
+            </w:pPr>
+            <w:r>
+              <w:rPr>
+                <w:lang w:val="en-US"/>
+              </w:rPr>
+              <w:t>Line 58</w:t>
             </w:r>
           </w:p>
         </w:tc>
@@ -1958,7 +2826,60 @@
               <w:rPr>
                 <w:lang w:val="en-US"/>
               </w:rPr>
+              <w:t>Method with Boolean return type returns explicit null</w:t>
+            </w:r>
+          </w:p>
+          <w:p>
+            <w:pPr>
+              <w:rPr>
+                <w:lang w:val="en-US"/>
+              </w:rPr>
+            </w:pPr>
+          </w:p>
+          <w:p>
+            <w:pPr>
+              <w:rPr>
+                <w:lang w:val="en-US"/>
+              </w:rPr>
+            </w:pPr>
+            <w:r>
+              <w:rPr>
+                <w:lang w:val="en-US"/>
+              </w:rPr>
               <w:t>return null;</w:t>
+            </w:r>
+          </w:p>
+          <w:p>
+            <w:pPr>
+              <w:rPr>
+                <w:lang w:val="en-US"/>
+              </w:rPr>
+            </w:pPr>
+          </w:p>
+          <w:p>
+            <w:pPr>
+              <w:rPr>
+                <w:lang w:val="en-US"/>
+              </w:rPr>
+            </w:pPr>
+            <w:r>
+              <w:rPr>
+                <w:lang w:val="en-US"/>
+              </w:rPr>
+              <w:t>io.netty.handler.codec.EmptyHeaders.java</w:t>
+            </w:r>
+          </w:p>
+          <w:p>
+            <w:pPr>
+              <w:rPr>
+                <w:lang w:val="en-US"/>
+              </w:rPr>
+            </w:pPr>
+            <w:r>
+              <w:rPr>
+                <w:lang w:val="en-US"/>
+              </w:rPr>
+              <w:t>Line 148</w:t>
             </w:r>
           </w:p>
         </w:tc>
@@ -2015,6 +2936,26 @@
               <w:rPr>
                 <w:lang w:val="en-US"/>
               </w:rPr>
+              <w:t>Unwritten field</w:t>
+            </w:r>
+          </w:p>
+          <w:p>
+            <w:pPr>
+              <w:rPr>
+                <w:lang w:val="en-US"/>
+              </w:rPr>
+            </w:pPr>
+          </w:p>
+          <w:p>
+            <w:pPr>
+              <w:rPr>
+                <w:lang w:val="en-US"/>
+              </w:rPr>
+            </w:pPr>
+            <w:r>
+              <w:rPr>
+                <w:lang w:val="en-US"/>
+              </w:rPr>
               <w:t xml:space="preserve">leak = </w:t>
             </w:r>
             <w:proofErr w:type="spellStart"/>
@@ -2044,6 +2985,39 @@
                 <w:lang w:val="en-US"/>
               </w:rPr>
               <w:t>);</w:t>
+            </w:r>
+          </w:p>
+          <w:p>
+            <w:pPr>
+              <w:rPr>
+                <w:lang w:val="en-US"/>
+              </w:rPr>
+            </w:pPr>
+          </w:p>
+          <w:p>
+            <w:pPr>
+              <w:rPr>
+                <w:lang w:val="en-US"/>
+              </w:rPr>
+            </w:pPr>
+            <w:r>
+              <w:rPr>
+                <w:lang w:val="en-US"/>
+              </w:rPr>
+              <w:t>io.netty.buffer.AbstractByteBuf.java</w:t>
+            </w:r>
+          </w:p>
+          <w:p>
+            <w:pPr>
+              <w:rPr>
+                <w:lang w:val="en-US"/>
+              </w:rPr>
+            </w:pPr>
+            <w:r>
+              <w:rPr>
+                <w:lang w:val="en-US"/>
+              </w:rPr>
+              <w:t>Line 35</w:t>
             </w:r>
           </w:p>
         </w:tc>
@@ -2096,6 +3070,26 @@
                 <w:lang w:val="en-US"/>
               </w:rPr>
             </w:pPr>
+            <w:r>
+              <w:rPr>
+                <w:lang w:val="en-US"/>
+              </w:rPr>
+              <w:t>Unwritten field</w:t>
+            </w:r>
+          </w:p>
+          <w:p>
+            <w:pPr>
+              <w:rPr>
+                <w:lang w:val="en-US"/>
+              </w:rPr>
+            </w:pPr>
+          </w:p>
+          <w:p>
+            <w:pPr>
+              <w:rPr>
+                <w:lang w:val="en-US"/>
+              </w:rPr>
+            </w:pPr>
             <w:proofErr w:type="spellStart"/>
             <w:r>
               <w:rPr>
@@ -2123,6 +3117,39 @@
                 <w:lang w:val="en-US"/>
               </w:rPr>
               <w:t>;</w:t>
+            </w:r>
+          </w:p>
+          <w:p>
+            <w:pPr>
+              <w:rPr>
+                <w:lang w:val="en-US"/>
+              </w:rPr>
+            </w:pPr>
+          </w:p>
+          <w:p>
+            <w:pPr>
+              <w:rPr>
+                <w:lang w:val="en-US"/>
+              </w:rPr>
+            </w:pPr>
+            <w:r>
+              <w:rPr>
+                <w:lang w:val="en-US"/>
+              </w:rPr>
+              <w:t>io.netty.buffer.ByteBufUtil.java</w:t>
+            </w:r>
+          </w:p>
+          <w:p>
+            <w:pPr>
+              <w:rPr>
+                <w:lang w:val="en-US"/>
+              </w:rPr>
+            </w:pPr>
+            <w:r>
+              <w:rPr>
+                <w:lang w:val="en-US"/>
+              </w:rPr>
+              <w:t>Line 24</w:t>
             </w:r>
           </w:p>
         </w:tc>
@@ -2175,6 +3202,26 @@
                 <w:lang w:val="en-US"/>
               </w:rPr>
             </w:pPr>
+            <w:r>
+              <w:rPr>
+                <w:lang w:val="en-US"/>
+              </w:rPr>
+              <w:t>Unwritten field</w:t>
+            </w:r>
+          </w:p>
+          <w:p>
+            <w:pPr>
+              <w:rPr>
+                <w:lang w:val="en-US"/>
+              </w:rPr>
+            </w:pPr>
+          </w:p>
+          <w:p>
+            <w:pPr>
+              <w:rPr>
+                <w:lang w:val="en-US"/>
+              </w:rPr>
+            </w:pPr>
             <w:proofErr w:type="spellStart"/>
             <w:r>
               <w:rPr>
@@ -2202,6 +3249,39 @@
                 <w:lang w:val="en-US"/>
               </w:rPr>
               <w:t>;</w:t>
+            </w:r>
+          </w:p>
+          <w:p>
+            <w:pPr>
+              <w:rPr>
+                <w:lang w:val="en-US"/>
+              </w:rPr>
+            </w:pPr>
+          </w:p>
+          <w:p>
+            <w:pPr>
+              <w:rPr>
+                <w:lang w:val="en-US"/>
+              </w:rPr>
+            </w:pPr>
+            <w:r>
+              <w:rPr>
+                <w:lang w:val="en-US"/>
+              </w:rPr>
+              <w:t>io.netty.channel.AbstractChannelHandlerContext.java</w:t>
+            </w:r>
+          </w:p>
+          <w:p>
+            <w:pPr>
+              <w:rPr>
+                <w:lang w:val="en-US"/>
+              </w:rPr>
+            </w:pPr>
+            <w:r>
+              <w:rPr>
+                <w:lang w:val="en-US"/>
+              </w:rPr>
+              <w:t>Line 130</w:t>
             </w:r>
           </w:p>
         </w:tc>
@@ -2254,6 +3334,26 @@
                 <w:lang w:val="en-US"/>
               </w:rPr>
             </w:pPr>
+            <w:r>
+              <w:rPr>
+                <w:lang w:val="en-US"/>
+              </w:rPr>
+              <w:t>Unwritten field</w:t>
+            </w:r>
+          </w:p>
+          <w:p>
+            <w:pPr>
+              <w:rPr>
+                <w:lang w:val="en-US"/>
+              </w:rPr>
+            </w:pPr>
+          </w:p>
+          <w:p>
+            <w:pPr>
+              <w:rPr>
+                <w:lang w:val="en-US"/>
+              </w:rPr>
+            </w:pPr>
             <w:proofErr w:type="spellStart"/>
             <w:r>
               <w:rPr>
@@ -2281,6 +3381,39 @@
                 <w:lang w:val="en-US"/>
               </w:rPr>
               <w:t>;</w:t>
+            </w:r>
+          </w:p>
+          <w:p>
+            <w:pPr>
+              <w:rPr>
+                <w:lang w:val="en-US"/>
+              </w:rPr>
+            </w:pPr>
+          </w:p>
+          <w:p>
+            <w:pPr>
+              <w:rPr>
+                <w:lang w:val="en-US"/>
+              </w:rPr>
+            </w:pPr>
+            <w:r>
+              <w:rPr>
+                <w:lang w:val="en-US"/>
+              </w:rPr>
+              <w:t>io.netty.channel.AbstractChannelHandlerContext.java</w:t>
+            </w:r>
+          </w:p>
+          <w:p>
+            <w:pPr>
+              <w:rPr>
+                <w:lang w:val="en-US"/>
+              </w:rPr>
+            </w:pPr>
+            <w:r>
+              <w:rPr>
+                <w:lang w:val="en-US"/>
+              </w:rPr>
+              <w:t>Line 310</w:t>
             </w:r>
           </w:p>
         </w:tc>
@@ -2333,6 +3466,26 @@
                 <w:lang w:val="en-US"/>
               </w:rPr>
             </w:pPr>
+            <w:r>
+              <w:rPr>
+                <w:lang w:val="en-US"/>
+              </w:rPr>
+              <w:t>Unwritten field</w:t>
+            </w:r>
+          </w:p>
+          <w:p>
+            <w:pPr>
+              <w:rPr>
+                <w:lang w:val="en-US"/>
+              </w:rPr>
+            </w:pPr>
+          </w:p>
+          <w:p>
+            <w:pPr>
+              <w:rPr>
+                <w:lang w:val="en-US"/>
+              </w:rPr>
+            </w:pPr>
             <w:proofErr w:type="spellStart"/>
             <w:r>
               <w:rPr>
@@ -2360,6 +3513,39 @@
                 <w:lang w:val="en-US"/>
               </w:rPr>
               <w:t>);</w:t>
+            </w:r>
+          </w:p>
+          <w:p>
+            <w:pPr>
+              <w:rPr>
+                <w:lang w:val="en-US"/>
+              </w:rPr>
+            </w:pPr>
+          </w:p>
+          <w:p>
+            <w:pPr>
+              <w:rPr>
+                <w:lang w:val="en-US"/>
+              </w:rPr>
+            </w:pPr>
+            <w:r>
+              <w:rPr>
+                <w:lang w:val="en-US"/>
+              </w:rPr>
+              <w:t>io.netty.handler.traffic.GlobalChannelTrafficShaping.java</w:t>
+            </w:r>
+          </w:p>
+          <w:p>
+            <w:pPr>
+              <w:rPr>
+                <w:lang w:val="en-US"/>
+              </w:rPr>
+            </w:pPr>
+            <w:r>
+              <w:rPr>
+                <w:lang w:val="en-US"/>
+              </w:rPr>
+              <w:t>Line 78</w:t>
             </w:r>
           </w:p>
         </w:tc>
@@ -2379,6 +3565,7 @@
               <w:rPr>
                 <w:lang w:val="en-US"/>
               </w:rPr>
+              <w:lastRenderedPageBreak/>
               <w:t>Troubling</w:t>
             </w:r>
           </w:p>
@@ -2416,6 +3603,26 @@
               <w:rPr>
                 <w:lang w:val="en-US"/>
               </w:rPr>
+              <w:t>Unwritten field</w:t>
+            </w:r>
+          </w:p>
+          <w:p>
+            <w:pPr>
+              <w:rPr>
+                <w:lang w:val="en-US"/>
+              </w:rPr>
+            </w:pPr>
+          </w:p>
+          <w:p>
+            <w:pPr>
+              <w:rPr>
+                <w:lang w:val="en-US"/>
+              </w:rPr>
+            </w:pPr>
+            <w:r>
+              <w:rPr>
+                <w:lang w:val="en-US"/>
+              </w:rPr>
               <w:t>for (</w:t>
             </w:r>
             <w:proofErr w:type="spellStart"/>
@@ -2445,6 +3652,39 @@
                 <w:lang w:val="en-US"/>
               </w:rPr>
               <w:t xml:space="preserve"> : trafficShapingHandler1.channelQueues.values()) {</w:t>
+            </w:r>
+          </w:p>
+          <w:p>
+            <w:pPr>
+              <w:rPr>
+                <w:lang w:val="en-US"/>
+              </w:rPr>
+            </w:pPr>
+          </w:p>
+          <w:p>
+            <w:pPr>
+              <w:rPr>
+                <w:lang w:val="en-US"/>
+              </w:rPr>
+            </w:pPr>
+            <w:r>
+              <w:rPr>
+                <w:lang w:val="en-US"/>
+              </w:rPr>
+              <w:t>io.netty.handler.traffic.GlobalChannelTrafficCounter.java</w:t>
+            </w:r>
+          </w:p>
+          <w:p>
+            <w:pPr>
+              <w:rPr>
+                <w:lang w:val="en-US"/>
+              </w:rPr>
+            </w:pPr>
+            <w:r>
+              <w:rPr>
+                <w:lang w:val="en-US"/>
+              </w:rPr>
+              <w:t>Line 77</w:t>
             </w:r>
           </w:p>
         </w:tc>
@@ -2464,6 +3704,691 @@
               <w:rPr>
                 <w:lang w:val="en-US"/>
               </w:rPr>
+              <w:t>Troubling</w:t>
+            </w:r>
+          </w:p>
+        </w:tc>
+        <w:tc>
+          <w:tcPr>
+            <w:tcW w:w="1260" w:type="dxa"/>
+          </w:tcPr>
+          <w:p>
+            <w:pPr>
+              <w:rPr>
+                <w:lang w:val="en-US"/>
+              </w:rPr>
+            </w:pPr>
+            <w:r>
+              <w:rPr>
+                <w:lang w:val="en-US"/>
+              </w:rPr>
+              <w:t>Normal</w:t>
+            </w:r>
+          </w:p>
+        </w:tc>
+        <w:tc>
+          <w:tcPr>
+            <w:tcW w:w="7104" w:type="dxa"/>
+            <w:gridSpan w:val="2"/>
+          </w:tcPr>
+          <w:p>
+            <w:pPr>
+              <w:rPr>
+                <w:lang w:val="en-US"/>
+              </w:rPr>
+            </w:pPr>
+            <w:r>
+              <w:rPr>
+                <w:lang w:val="en-US"/>
+              </w:rPr>
+              <w:t>Unwritten field</w:t>
+            </w:r>
+          </w:p>
+          <w:p>
+            <w:pPr>
+              <w:rPr>
+                <w:lang w:val="en-US"/>
+              </w:rPr>
+            </w:pPr>
+          </w:p>
+          <w:p>
+            <w:pPr>
+              <w:rPr>
+                <w:lang w:val="en-US"/>
+              </w:rPr>
+            </w:pPr>
+            <w:proofErr w:type="spellStart"/>
+            <w:r>
+              <w:rPr>
+                <w:lang w:val="en-US"/>
+              </w:rPr>
+              <w:t>counter.scheduledFuture</w:t>
+            </w:r>
+            <w:proofErr w:type="spellEnd"/>
+            <w:r>
+              <w:rPr>
+                <w:lang w:val="en-US"/>
+              </w:rPr>
+              <w:t xml:space="preserve"> = </w:t>
+            </w:r>
+            <w:proofErr w:type="spellStart"/>
+            <w:r>
+              <w:rPr>
+                <w:lang w:val="en-US"/>
+              </w:rPr>
+              <w:t>counter.executor.schedule</w:t>
+            </w:r>
+            <w:proofErr w:type="spellEnd"/>
+            <w:r>
+              <w:rPr>
+                <w:lang w:val="en-US"/>
+              </w:rPr>
+              <w:t xml:space="preserve">(this, </w:t>
+            </w:r>
+            <w:proofErr w:type="spellStart"/>
+            <w:r>
+              <w:rPr>
+                <w:lang w:val="en-US"/>
+              </w:rPr>
+              <w:t>counter.checkInterval.get</w:t>
+            </w:r>
+            <w:proofErr w:type="spellEnd"/>
+            <w:r>
+              <w:rPr>
+                <w:lang w:val="en-US"/>
+              </w:rPr>
+              <w:t>(),</w:t>
+            </w:r>
+            <w:proofErr w:type="spellStart"/>
+            <w:r>
+              <w:rPr>
+                <w:lang w:val="en-US"/>
+              </w:rPr>
+              <w:t>TimeUnit.MILLISECONDS</w:t>
+            </w:r>
+            <w:proofErr w:type="spellEnd"/>
+            <w:r>
+              <w:rPr>
+                <w:lang w:val="en-US"/>
+              </w:rPr>
+              <w:t>);</w:t>
+            </w:r>
+          </w:p>
+          <w:p>
+            <w:pPr>
+              <w:rPr>
+                <w:lang w:val="en-US"/>
+              </w:rPr>
+            </w:pPr>
+          </w:p>
+          <w:p>
+            <w:pPr>
+              <w:rPr>
+                <w:lang w:val="en-US"/>
+              </w:rPr>
+            </w:pPr>
+            <w:r>
+              <w:rPr>
+                <w:lang w:val="en-US"/>
+              </w:rPr>
+              <w:t>io.netty.handler.traffic.GlobalChannelTrafficCounter.java</w:t>
+            </w:r>
+          </w:p>
+          <w:p>
+            <w:pPr>
+              <w:rPr>
+                <w:lang w:val="en-US"/>
+              </w:rPr>
+            </w:pPr>
+            <w:r>
+              <w:rPr>
+                <w:lang w:val="en-US"/>
+              </w:rPr>
+              <w:t>Line 81</w:t>
+            </w:r>
+          </w:p>
+        </w:tc>
+      </w:tr>
+      <w:tr>
+        <w:tc>
+          <w:tcPr>
+            <w:tcW w:w="1255" w:type="dxa"/>
+          </w:tcPr>
+          <w:p>
+            <w:pPr>
+              <w:rPr>
+                <w:lang w:val="en-US"/>
+              </w:rPr>
+            </w:pPr>
+            <w:r>
+              <w:rPr>
+                <w:lang w:val="en-US"/>
+              </w:rPr>
+              <w:t>Troubling</w:t>
+            </w:r>
+          </w:p>
+        </w:tc>
+        <w:tc>
+          <w:tcPr>
+            <w:tcW w:w="1260" w:type="dxa"/>
+          </w:tcPr>
+          <w:p>
+            <w:pPr>
+              <w:rPr>
+                <w:lang w:val="en-US"/>
+              </w:rPr>
+            </w:pPr>
+            <w:r>
+              <w:rPr>
+                <w:lang w:val="en-US"/>
+              </w:rPr>
+              <w:t>Normal</w:t>
+            </w:r>
+          </w:p>
+        </w:tc>
+        <w:tc>
+          <w:tcPr>
+            <w:tcW w:w="7104" w:type="dxa"/>
+            <w:gridSpan w:val="2"/>
+          </w:tcPr>
+          <w:p>
+            <w:pPr>
+              <w:rPr>
+                <w:lang w:val="en-US"/>
+              </w:rPr>
+            </w:pPr>
+            <w:r>
+              <w:rPr>
+                <w:lang w:val="en-US"/>
+              </w:rPr>
+              <w:t>Unwritten field</w:t>
+            </w:r>
+          </w:p>
+          <w:p>
+            <w:pPr>
+              <w:rPr>
+                <w:lang w:val="en-US"/>
+              </w:rPr>
+            </w:pPr>
+          </w:p>
+          <w:p>
+            <w:pPr>
+              <w:rPr>
+                <w:lang w:val="en-US"/>
+              </w:rPr>
+            </w:pPr>
+            <w:proofErr w:type="spellStart"/>
+            <w:r>
+              <w:rPr>
+                <w:lang w:val="en-US"/>
+              </w:rPr>
+              <w:t>counter.scheduledFuture</w:t>
+            </w:r>
+            <w:proofErr w:type="spellEnd"/>
+            <w:r>
+              <w:rPr>
+                <w:lang w:val="en-US"/>
+              </w:rPr>
+              <w:t xml:space="preserve"> = </w:t>
+            </w:r>
+            <w:proofErr w:type="spellStart"/>
+            <w:r>
+              <w:rPr>
+                <w:lang w:val="en-US"/>
+              </w:rPr>
+              <w:t>counter.executor.schedule</w:t>
+            </w:r>
+            <w:proofErr w:type="spellEnd"/>
+            <w:r>
+              <w:rPr>
+                <w:lang w:val="en-US"/>
+              </w:rPr>
+              <w:t xml:space="preserve">(this, </w:t>
+            </w:r>
+            <w:proofErr w:type="spellStart"/>
+            <w:r>
+              <w:rPr>
+                <w:lang w:val="en-US"/>
+              </w:rPr>
+              <w:t>counter.checkInterval.get</w:t>
+            </w:r>
+            <w:proofErr w:type="spellEnd"/>
+            <w:r>
+              <w:rPr>
+                <w:lang w:val="en-US"/>
+              </w:rPr>
+              <w:t>(),</w:t>
+            </w:r>
+            <w:proofErr w:type="spellStart"/>
+            <w:r>
+              <w:rPr>
+                <w:lang w:val="en-US"/>
+              </w:rPr>
+              <w:t>TimeUnit.MILLISECONDS</w:t>
+            </w:r>
+            <w:proofErr w:type="spellEnd"/>
+            <w:r>
+              <w:rPr>
+                <w:lang w:val="en-US"/>
+              </w:rPr>
+              <w:t>);</w:t>
+            </w:r>
+          </w:p>
+          <w:p>
+            <w:pPr>
+              <w:rPr>
+                <w:lang w:val="en-US"/>
+              </w:rPr>
+            </w:pPr>
+          </w:p>
+          <w:p>
+            <w:pPr>
+              <w:rPr>
+                <w:lang w:val="en-US"/>
+              </w:rPr>
+            </w:pPr>
+            <w:r>
+              <w:rPr>
+                <w:lang w:val="en-US"/>
+              </w:rPr>
+              <w:t>io.netty.handler.traffic.GlobalChannelTrafficCounter.java</w:t>
+            </w:r>
+          </w:p>
+          <w:p>
+            <w:pPr>
+              <w:rPr>
+                <w:lang w:val="en-US"/>
+              </w:rPr>
+            </w:pPr>
+            <w:r>
+              <w:rPr>
+                <w:lang w:val="en-US"/>
+              </w:rPr>
+              <w:t>Line 81</w:t>
+            </w:r>
+          </w:p>
+        </w:tc>
+      </w:tr>
+      <w:tr>
+        <w:tc>
+          <w:tcPr>
+            <w:tcW w:w="1255" w:type="dxa"/>
+          </w:tcPr>
+          <w:p>
+            <w:pPr>
+              <w:rPr>
+                <w:lang w:val="en-US"/>
+              </w:rPr>
+            </w:pPr>
+            <w:r>
+              <w:rPr>
+                <w:lang w:val="en-US"/>
+              </w:rPr>
+              <w:t>Troubling</w:t>
+            </w:r>
+          </w:p>
+        </w:tc>
+        <w:tc>
+          <w:tcPr>
+            <w:tcW w:w="1260" w:type="dxa"/>
+          </w:tcPr>
+          <w:p>
+            <w:pPr>
+              <w:rPr>
+                <w:lang w:val="en-US"/>
+              </w:rPr>
+            </w:pPr>
+            <w:r>
+              <w:rPr>
+                <w:lang w:val="en-US"/>
+              </w:rPr>
+              <w:t>Normal</w:t>
+            </w:r>
+          </w:p>
+        </w:tc>
+        <w:tc>
+          <w:tcPr>
+            <w:tcW w:w="7104" w:type="dxa"/>
+            <w:gridSpan w:val="2"/>
+          </w:tcPr>
+          <w:p>
+            <w:pPr>
+              <w:rPr>
+                <w:lang w:val="en-US"/>
+              </w:rPr>
+            </w:pPr>
+            <w:r>
+              <w:rPr>
+                <w:lang w:val="en-US"/>
+              </w:rPr>
+              <w:t>Unwritten field</w:t>
+            </w:r>
+          </w:p>
+          <w:p>
+            <w:pPr>
+              <w:rPr>
+                <w:lang w:val="en-US"/>
+              </w:rPr>
+            </w:pPr>
+          </w:p>
+          <w:p>
+            <w:pPr>
+              <w:rPr>
+                <w:lang w:val="en-US"/>
+              </w:rPr>
+            </w:pPr>
+            <w:proofErr w:type="spellStart"/>
+            <w:r>
+              <w:rPr>
+                <w:lang w:val="en-US"/>
+              </w:rPr>
+              <w:t>lastTime.set</w:t>
+            </w:r>
+            <w:proofErr w:type="spellEnd"/>
+            <w:r>
+              <w:rPr>
+                <w:lang w:val="en-US"/>
+              </w:rPr>
+              <w:t>(</w:t>
+            </w:r>
+            <w:proofErr w:type="spellStart"/>
+            <w:r>
+              <w:rPr>
+                <w:lang w:val="en-US"/>
+              </w:rPr>
+              <w:t>milliSecondFromNano</w:t>
+            </w:r>
+            <w:proofErr w:type="spellEnd"/>
+            <w:r>
+              <w:rPr>
+                <w:lang w:val="en-US"/>
+              </w:rPr>
+              <w:t>());</w:t>
+            </w:r>
+          </w:p>
+          <w:p>
+            <w:pPr>
+              <w:rPr>
+                <w:lang w:val="en-US"/>
+              </w:rPr>
+            </w:pPr>
+          </w:p>
+          <w:p>
+            <w:pPr>
+              <w:rPr>
+                <w:lang w:val="en-US"/>
+              </w:rPr>
+            </w:pPr>
+            <w:r>
+              <w:rPr>
+                <w:lang w:val="en-US"/>
+              </w:rPr>
+              <w:t>io.netty.handler.traffic.GlobalChannelTrafficCounter.java</w:t>
+            </w:r>
+            <w:r>
+              <w:rPr>
+                <w:lang w:val="en-US"/>
+              </w:rPr>
+              <w:t xml:space="preserve"> </w:t>
+            </w:r>
+          </w:p>
+          <w:p>
+            <w:pPr>
+              <w:rPr>
+                <w:lang w:val="en-US"/>
+              </w:rPr>
+            </w:pPr>
+            <w:r>
+              <w:rPr>
+                <w:lang w:val="en-US"/>
+              </w:rPr>
+              <w:t>Line 94</w:t>
+            </w:r>
+          </w:p>
+        </w:tc>
+      </w:tr>
+      <w:tr>
+        <w:tc>
+          <w:tcPr>
+            <w:tcW w:w="1255" w:type="dxa"/>
+          </w:tcPr>
+          <w:p>
+            <w:pPr>
+              <w:rPr>
+                <w:lang w:val="en-US"/>
+              </w:rPr>
+            </w:pPr>
+            <w:r>
+              <w:rPr>
+                <w:lang w:val="en-US"/>
+              </w:rPr>
+              <w:t>Troubling</w:t>
+            </w:r>
+          </w:p>
+        </w:tc>
+        <w:tc>
+          <w:tcPr>
+            <w:tcW w:w="1260" w:type="dxa"/>
+          </w:tcPr>
+          <w:p>
+            <w:pPr>
+              <w:rPr>
+                <w:lang w:val="en-US"/>
+              </w:rPr>
+            </w:pPr>
+            <w:r>
+              <w:rPr>
+                <w:lang w:val="en-US"/>
+              </w:rPr>
+              <w:t>Normal</w:t>
+            </w:r>
+          </w:p>
+        </w:tc>
+        <w:tc>
+          <w:tcPr>
+            <w:tcW w:w="7104" w:type="dxa"/>
+            <w:gridSpan w:val="2"/>
+          </w:tcPr>
+          <w:p>
+            <w:pPr>
+              <w:rPr>
+                <w:lang w:val="en-US"/>
+              </w:rPr>
+            </w:pPr>
+            <w:r>
+              <w:rPr>
+                <w:lang w:val="en-US"/>
+              </w:rPr>
+              <w:t>Unwritten field</w:t>
+            </w:r>
+          </w:p>
+          <w:p>
+            <w:pPr>
+              <w:rPr>
+                <w:lang w:val="en-US"/>
+              </w:rPr>
+            </w:pPr>
+          </w:p>
+          <w:p>
+            <w:pPr>
+              <w:rPr>
+                <w:lang w:val="en-US"/>
+              </w:rPr>
+            </w:pPr>
+            <w:r>
+              <w:rPr>
+                <w:lang w:val="en-US"/>
+              </w:rPr>
+              <w:t xml:space="preserve">monitor = new </w:t>
+            </w:r>
+            <w:proofErr w:type="spellStart"/>
+            <w:r>
+              <w:rPr>
+                <w:lang w:val="en-US"/>
+              </w:rPr>
+              <w:t>MixedTrafficMonitoringTask</w:t>
+            </w:r>
+            <w:proofErr w:type="spellEnd"/>
+            <w:r>
+              <w:rPr>
+                <w:lang w:val="en-US"/>
+              </w:rPr>
+              <w:t>((</w:t>
+            </w:r>
+            <w:proofErr w:type="spellStart"/>
+            <w:r>
+              <w:rPr>
+                <w:lang w:val="en-US"/>
+              </w:rPr>
+              <w:t>GlobalChannelTrafficShapingHandler</w:t>
+            </w:r>
+            <w:proofErr w:type="spellEnd"/>
+            <w:r>
+              <w:rPr>
+                <w:lang w:val="en-US"/>
+              </w:rPr>
+              <w:t xml:space="preserve">) </w:t>
+            </w:r>
+            <w:proofErr w:type="spellStart"/>
+            <w:r>
+              <w:rPr>
+                <w:lang w:val="en-US"/>
+              </w:rPr>
+              <w:t>trafficShapingHandler</w:t>
+            </w:r>
+            <w:proofErr w:type="spellEnd"/>
+            <w:r>
+              <w:rPr>
+                <w:lang w:val="en-US"/>
+              </w:rPr>
+              <w:t>, this);</w:t>
+            </w:r>
+          </w:p>
+          <w:p>
+            <w:pPr>
+              <w:rPr>
+                <w:lang w:val="en-US"/>
+              </w:rPr>
+            </w:pPr>
+          </w:p>
+          <w:p>
+            <w:pPr>
+              <w:rPr>
+                <w:lang w:val="en-US"/>
+              </w:rPr>
+            </w:pPr>
+            <w:r>
+              <w:rPr>
+                <w:lang w:val="en-US"/>
+              </w:rPr>
+              <w:t>io.netty.handler.traffic.GlobalChannelTrafficCounter.java</w:t>
+            </w:r>
+            <w:r>
+              <w:rPr>
+                <w:lang w:val="en-US"/>
+              </w:rPr>
+              <w:t xml:space="preserve"> </w:t>
+            </w:r>
+          </w:p>
+          <w:p>
+            <w:pPr>
+              <w:rPr>
+                <w:lang w:val="en-US"/>
+              </w:rPr>
+            </w:pPr>
+            <w:r>
+              <w:rPr>
+                <w:lang w:val="en-US"/>
+              </w:rPr>
+              <w:t>Line 98</w:t>
+            </w:r>
+          </w:p>
+        </w:tc>
+      </w:tr>
+      <w:tr>
+        <w:tc>
+          <w:tcPr>
+            <w:tcW w:w="1255" w:type="dxa"/>
+          </w:tcPr>
+          <w:p>
+            <w:pPr>
+              <w:rPr>
+                <w:lang w:val="en-US"/>
+              </w:rPr>
+            </w:pPr>
+            <w:r>
+              <w:rPr>
+                <w:lang w:val="en-US"/>
+              </w:rPr>
+              <w:t>Troubling</w:t>
+            </w:r>
+          </w:p>
+        </w:tc>
+        <w:tc>
+          <w:tcPr>
+            <w:tcW w:w="1260" w:type="dxa"/>
+          </w:tcPr>
+          <w:p>
+            <w:pPr>
+              <w:rPr>
+                <w:lang w:val="en-US"/>
+              </w:rPr>
+            </w:pPr>
+            <w:r>
+              <w:rPr>
+                <w:lang w:val="en-US"/>
+              </w:rPr>
+              <w:t>Normal</w:t>
+            </w:r>
+          </w:p>
+        </w:tc>
+        <w:tc>
+          <w:tcPr>
+            <w:tcW w:w="7104" w:type="dxa"/>
+            <w:gridSpan w:val="2"/>
+          </w:tcPr>
+          <w:p>
+            <w:pPr>
+              <w:rPr>
+                <w:lang w:val="en-US"/>
+              </w:rPr>
+            </w:pPr>
+            <w:r>
+              <w:rPr>
+                <w:lang w:val="en-US"/>
+              </w:rPr>
+              <w:t>Unwritten field</w:t>
+            </w:r>
+          </w:p>
+          <w:p/>
+          <w:p>
+            <w:r>
+              <w:t>P_INDEX_OFFSET = PlatformDependent0.UNSAFE.objectFieldOffset(MpscArrayQueueTailField.class.getDeclaredField("producerIndex"));</w:t>
+            </w:r>
+          </w:p>
+          <w:p/>
+          <w:p>
+            <w:r>
+              <w:t>Io.netty.util.internal.MpscArrayQueue.java</w:t>
+            </w:r>
+          </w:p>
+        </w:tc>
+      </w:tr>
+      <w:tr>
+        <w:tc>
+          <w:tcPr>
+            <w:tcW w:w="1255" w:type="dxa"/>
+          </w:tcPr>
+          <w:p>
+            <w:pPr>
+              <w:rPr>
+                <w:lang w:val="en-US"/>
+              </w:rPr>
+            </w:pPr>
+            <w:r>
+              <w:rPr>
+                <w:lang w:val="en-US"/>
+              </w:rPr>
               <w:lastRenderedPageBreak/>
               <w:t>Troubling</w:t>
             </w:r>
@@ -2498,61 +4423,78 @@
                 <w:lang w:val="en-US"/>
               </w:rPr>
             </w:pPr>
-            <w:proofErr w:type="spellStart"/>
-            <w:r>
-              <w:rPr>
-                <w:lang w:val="en-US"/>
-              </w:rPr>
-              <w:t>counter.scheduledFuture</w:t>
-            </w:r>
-            <w:proofErr w:type="spellEnd"/>
-            <w:r>
-              <w:rPr>
-                <w:lang w:val="en-US"/>
-              </w:rPr>
-              <w:t xml:space="preserve"> = </w:t>
-            </w:r>
-            <w:proofErr w:type="spellStart"/>
-            <w:r>
-              <w:rPr>
-                <w:lang w:val="en-US"/>
-              </w:rPr>
-              <w:t>counter.executor.schedule</w:t>
-            </w:r>
-            <w:proofErr w:type="spellEnd"/>
-            <w:r>
-              <w:rPr>
-                <w:lang w:val="en-US"/>
-              </w:rPr>
-              <w:t xml:space="preserve">(this, </w:t>
-            </w:r>
-            <w:proofErr w:type="spellStart"/>
-            <w:r>
-              <w:rPr>
-                <w:lang w:val="en-US"/>
-              </w:rPr>
-              <w:t>counter.checkInterval.get</w:t>
-            </w:r>
-            <w:proofErr w:type="spellEnd"/>
-            <w:r>
-              <w:rPr>
-                <w:lang w:val="en-US"/>
-              </w:rPr>
-              <w:t>(),</w:t>
-            </w:r>
-            <w:proofErr w:type="spellStart"/>
-            <w:r>
-              <w:rPr>
-                <w:lang w:val="en-US"/>
-              </w:rPr>
-              <w:t>TimeUnit.MILLISECONDS</w:t>
-            </w:r>
-            <w:proofErr w:type="spellEnd"/>
-            <w:r>
-              <w:rPr>
-                <w:lang w:val="en-US"/>
-              </w:rPr>
-              <w:t>);</w:t>
+            <w:r>
+              <w:rPr>
+                <w:lang w:val="en-US"/>
+              </w:rPr>
+              <w:t>Unwritten field</w:t>
+            </w:r>
+          </w:p>
+          <w:p>
+            <w:pPr>
+              <w:rPr>
+                <w:lang w:val="en-US"/>
+              </w:rPr>
+            </w:pPr>
+          </w:p>
+          <w:p>
+            <w:pPr>
+              <w:rPr>
+                <w:lang w:val="en-US"/>
+              </w:rPr>
+            </w:pPr>
+            <w:r>
+              <w:rPr>
+                <w:lang w:val="en-US"/>
+              </w:rPr>
+              <w:t>if (</w:t>
+            </w:r>
+            <w:proofErr w:type="spellStart"/>
+            <w:r>
+              <w:rPr>
+                <w:lang w:val="en-US"/>
+              </w:rPr>
+              <w:t>arrayList</w:t>
+            </w:r>
+            <w:proofErr w:type="spellEnd"/>
+            <w:r>
+              <w:rPr>
+                <w:lang w:val="en-US"/>
+              </w:rPr>
+              <w:t xml:space="preserve"> != null) {</w:t>
+            </w:r>
+          </w:p>
+          <w:p>
+            <w:pPr>
+              <w:rPr>
+                <w:lang w:val="en-US"/>
+              </w:rPr>
+            </w:pPr>
+          </w:p>
+          <w:p>
+            <w:pPr>
+              <w:rPr>
+                <w:lang w:val="en-US"/>
+              </w:rPr>
+            </w:pPr>
+            <w:r>
+              <w:rPr>
+                <w:lang w:val="en-US"/>
+              </w:rPr>
+              <w:t>io.netty.util.internal.InternalThreadLocalMap.java</w:t>
+            </w:r>
+          </w:p>
+          <w:p>
+            <w:pPr>
+              <w:rPr>
+                <w:lang w:val="en-US"/>
+              </w:rPr>
+            </w:pPr>
+            <w:r>
+              <w:rPr>
+                <w:lang w:val="en-US"/>
+              </w:rPr>
+              <w:t>Line 150</w:t>
             </w:r>
           </w:p>
         </w:tc>
@@ -2572,7 +4514,7 @@
               <w:rPr>
                 <w:lang w:val="en-US"/>
               </w:rPr>
-              <w:t>Troubling</w:t>
+              <w:t>Of Concern</w:t>
             </w:r>
           </w:p>
         </w:tc>
@@ -2590,7 +4532,7 @@
               <w:rPr>
                 <w:lang w:val="en-US"/>
               </w:rPr>
-              <w:t>Normal</w:t>
+              <w:t>High</w:t>
             </w:r>
           </w:p>
         </w:tc>
@@ -2605,54 +4547,46 @@
                 <w:lang w:val="en-US"/>
               </w:rPr>
             </w:pPr>
-            <w:proofErr w:type="spellStart"/>
-            <w:r>
-              <w:rPr>
-                <w:lang w:val="en-US"/>
-              </w:rPr>
-              <w:t>counter.scheduledFuture</w:t>
-            </w:r>
-            <w:proofErr w:type="spellEnd"/>
-            <w:r>
-              <w:rPr>
-                <w:lang w:val="en-US"/>
-              </w:rPr>
-              <w:t xml:space="preserve"> = </w:t>
-            </w:r>
-            <w:proofErr w:type="spellStart"/>
-            <w:r>
-              <w:rPr>
-                <w:lang w:val="en-US"/>
-              </w:rPr>
-              <w:t>counter.executor.schedule</w:t>
-            </w:r>
-            <w:proofErr w:type="spellEnd"/>
-            <w:r>
-              <w:rPr>
-                <w:lang w:val="en-US"/>
-              </w:rPr>
-              <w:t xml:space="preserve">(this, </w:t>
-            </w:r>
-            <w:proofErr w:type="spellStart"/>
-            <w:r>
-              <w:rPr>
-                <w:lang w:val="en-US"/>
-              </w:rPr>
-              <w:t>counter.checkInterval.get</w:t>
-            </w:r>
-            <w:proofErr w:type="spellEnd"/>
-            <w:r>
-              <w:rPr>
-                <w:lang w:val="en-US"/>
-              </w:rPr>
-              <w:t>(),</w:t>
-            </w:r>
-            <w:proofErr w:type="spellStart"/>
-            <w:r>
-              <w:rPr>
-                <w:lang w:val="en-US"/>
-              </w:rPr>
-              <w:t>TimeUnit.MILLISECONDS</w:t>
+            <w:r>
+              <w:rPr>
+                <w:lang w:val="en-US"/>
+              </w:rPr>
+              <w:t>Return value of method without side effect is ignored</w:t>
+            </w:r>
+          </w:p>
+          <w:p>
+            <w:pPr>
+              <w:rPr>
+                <w:lang w:val="en-US"/>
+              </w:rPr>
+            </w:pPr>
+          </w:p>
+          <w:p>
+            <w:pPr>
+              <w:rPr>
+                <w:lang w:val="en-US"/>
+              </w:rPr>
+            </w:pPr>
+            <w:proofErr w:type="spellStart"/>
+            <w:r>
+              <w:rPr>
+                <w:lang w:val="en-US"/>
+              </w:rPr>
+              <w:t>checkIndex</w:t>
+            </w:r>
+            <w:proofErr w:type="spellEnd"/>
+            <w:r>
+              <w:rPr>
+                <w:lang w:val="en-US"/>
+              </w:rPr>
+              <w:t>(</w:t>
+            </w:r>
+            <w:proofErr w:type="spellStart"/>
+            <w:r>
+              <w:rPr>
+                <w:lang w:val="en-US"/>
+              </w:rPr>
+              <w:t>readerIndex</w:t>
             </w:r>
             <w:proofErr w:type="spellEnd"/>
             <w:r>
@@ -2660,6 +4594,39 @@
                 <w:lang w:val="en-US"/>
               </w:rPr>
               <w:t>);</w:t>
+            </w:r>
+          </w:p>
+          <w:p>
+            <w:pPr>
+              <w:rPr>
+                <w:lang w:val="en-US"/>
+              </w:rPr>
+            </w:pPr>
+          </w:p>
+          <w:p>
+            <w:pPr>
+              <w:rPr>
+                <w:lang w:val="en-US"/>
+              </w:rPr>
+            </w:pPr>
+            <w:r>
+              <w:rPr>
+                <w:lang w:val="en-US"/>
+              </w:rPr>
+              <w:t>io.netty.buffer.EmptyByteBuf.java</w:t>
+            </w:r>
+          </w:p>
+          <w:p>
+            <w:pPr>
+              <w:rPr>
+                <w:lang w:val="en-US"/>
+              </w:rPr>
+            </w:pPr>
+            <w:r>
+              <w:rPr>
+                <w:lang w:val="en-US"/>
+              </w:rPr>
+              <w:t>Line 148</w:t>
             </w:r>
           </w:p>
         </w:tc>
@@ -2679,7 +4646,7 @@
               <w:rPr>
                 <w:lang w:val="en-US"/>
               </w:rPr>
-              <w:t>Troubling</w:t>
+              <w:t>Of Concern</w:t>
             </w:r>
           </w:p>
         </w:tc>
@@ -2697,7 +4664,7 @@
               <w:rPr>
                 <w:lang w:val="en-US"/>
               </w:rPr>
-              <w:t>Normal</w:t>
+              <w:t>High</w:t>
             </w:r>
           </w:p>
         </w:tc>
@@ -2712,33 +4679,86 @@
                 <w:lang w:val="en-US"/>
               </w:rPr>
             </w:pPr>
-            <w:proofErr w:type="spellStart"/>
-            <w:r>
-              <w:rPr>
-                <w:lang w:val="en-US"/>
-              </w:rPr>
-              <w:t>lastTime.set</w:t>
-            </w:r>
-            <w:proofErr w:type="spellEnd"/>
-            <w:r>
-              <w:rPr>
-                <w:lang w:val="en-US"/>
-              </w:rPr>
-              <w:t>(</w:t>
-            </w:r>
-            <w:proofErr w:type="spellStart"/>
-            <w:r>
-              <w:rPr>
-                <w:lang w:val="en-US"/>
-              </w:rPr>
-              <w:t>milliSecondFromNano</w:t>
-            </w:r>
-            <w:proofErr w:type="spellEnd"/>
-            <w:r>
-              <w:rPr>
-                <w:lang w:val="en-US"/>
-              </w:rPr>
-              <w:t>());</w:t>
+            <w:r>
+              <w:rPr>
+                <w:lang w:val="en-US"/>
+              </w:rPr>
+              <w:t>Double assignment of field</w:t>
+            </w:r>
+          </w:p>
+          <w:p>
+            <w:pPr>
+              <w:rPr>
+                <w:lang w:val="en-US"/>
+              </w:rPr>
+            </w:pPr>
+          </w:p>
+          <w:p>
+            <w:pPr>
+              <w:rPr>
+                <w:lang w:val="en-US"/>
+              </w:rPr>
+            </w:pPr>
+            <w:proofErr w:type="spellStart"/>
+            <w:r>
+              <w:rPr>
+                <w:lang w:val="en-US"/>
+              </w:rPr>
+              <w:t>w.currentSteal</w:t>
+            </w:r>
+            <w:proofErr w:type="spellEnd"/>
+            <w:r>
+              <w:rPr>
+                <w:lang w:val="en-US"/>
+              </w:rPr>
+              <w:t xml:space="preserve"> = </w:t>
+            </w:r>
+            <w:proofErr w:type="spellStart"/>
+            <w:r>
+              <w:rPr>
+                <w:lang w:val="en-US"/>
+              </w:rPr>
+              <w:t>ps</w:t>
+            </w:r>
+            <w:proofErr w:type="spellEnd"/>
+            <w:r>
+              <w:rPr>
+                <w:lang w:val="en-US"/>
+              </w:rPr>
+              <w:t>;</w:t>
+            </w:r>
+          </w:p>
+          <w:p>
+            <w:pPr>
+              <w:rPr>
+                <w:lang w:val="en-US"/>
+              </w:rPr>
+            </w:pPr>
+          </w:p>
+          <w:p>
+            <w:pPr>
+              <w:rPr>
+                <w:lang w:val="en-US"/>
+              </w:rPr>
+            </w:pPr>
+            <w:r>
+              <w:rPr>
+                <w:lang w:val="en-US"/>
+              </w:rPr>
+              <w:t>io.netty.util.internal.chmv8.ForkJoinPool.java</w:t>
+            </w:r>
+          </w:p>
+          <w:p>
+            <w:pPr>
+              <w:rPr>
+                <w:lang w:val="en-US"/>
+              </w:rPr>
+            </w:pPr>
+            <w:r>
+              <w:rPr>
+                <w:lang w:val="en-US"/>
+              </w:rPr>
+              <w:t>Line 2115</w:t>
             </w:r>
           </w:p>
         </w:tc>
@@ -2758,7 +4778,7 @@
               <w:rPr>
                 <w:lang w:val="en-US"/>
               </w:rPr>
-              <w:t>Troubling</w:t>
+              <w:t>Of Concern</w:t>
             </w:r>
           </w:p>
         </w:tc>
@@ -2776,7 +4796,7 @@
               <w:rPr>
                 <w:lang w:val="en-US"/>
               </w:rPr>
-              <w:t>Normal</w:t>
+              <w:t>High</w:t>
             </w:r>
           </w:p>
         </w:tc>
@@ -2795,312 +4815,28 @@
               <w:rPr>
                 <w:lang w:val="en-US"/>
               </w:rPr>
-              <w:t xml:space="preserve">monitor = new </w:t>
-            </w:r>
-            <w:proofErr w:type="spellStart"/>
-            <w:r>
-              <w:rPr>
-                <w:lang w:val="en-US"/>
-              </w:rPr>
-              <w:t>MixedTrafficMonitoringTask</w:t>
-            </w:r>
-            <w:proofErr w:type="spellEnd"/>
-            <w:r>
-              <w:rPr>
-                <w:lang w:val="en-US"/>
-              </w:rPr>
-              <w:t>((</w:t>
-            </w:r>
-            <w:proofErr w:type="spellStart"/>
-            <w:r>
-              <w:rPr>
-                <w:lang w:val="en-US"/>
-              </w:rPr>
-              <w:t>GlobalChannelTrafficShapingHandler</w:t>
-            </w:r>
-            <w:proofErr w:type="spellEnd"/>
-            <w:r>
-              <w:rPr>
-                <w:lang w:val="en-US"/>
-              </w:rPr>
-              <w:t xml:space="preserve">) </w:t>
-            </w:r>
-            <w:proofErr w:type="spellStart"/>
-            <w:r>
-              <w:rPr>
-                <w:lang w:val="en-US"/>
-              </w:rPr>
-              <w:t>trafficShapingHandler</w:t>
-            </w:r>
-            <w:proofErr w:type="spellEnd"/>
-            <w:r>
-              <w:rPr>
-                <w:lang w:val="en-US"/>
-              </w:rPr>
-              <w:t>, this);</w:t>
-            </w:r>
-          </w:p>
-        </w:tc>
-      </w:tr>
-      <w:tr>
-        <w:tc>
-          <w:tcPr>
-            <w:tcW w:w="1255" w:type="dxa"/>
-          </w:tcPr>
-          <w:p>
-            <w:pPr>
-              <w:rPr>
-                <w:lang w:val="en-US"/>
-              </w:rPr>
-            </w:pPr>
-            <w:r>
-              <w:rPr>
-                <w:lang w:val="en-US"/>
-              </w:rPr>
-              <w:t>Troubling</w:t>
-            </w:r>
-          </w:p>
-        </w:tc>
-        <w:tc>
-          <w:tcPr>
-            <w:tcW w:w="1260" w:type="dxa"/>
-          </w:tcPr>
-          <w:p>
-            <w:pPr>
-              <w:rPr>
-                <w:lang w:val="en-US"/>
-              </w:rPr>
-            </w:pPr>
-            <w:r>
-              <w:rPr>
-                <w:lang w:val="en-US"/>
-              </w:rPr>
-              <w:t>Normal</w:t>
-            </w:r>
-          </w:p>
-        </w:tc>
-        <w:tc>
-          <w:tcPr>
-            <w:tcW w:w="7104" w:type="dxa"/>
-            <w:gridSpan w:val="2"/>
-          </w:tcPr>
-          <w:p>
-            <w:r>
-              <w:t>P_INDEX_OFFSET = PlatformDependent0.UNSAFE.objectFieldOffse</w:t>
-            </w:r>
-            <w:r>
-              <w:t>t(MpscArrayQueueTailField.class</w:t>
-            </w:r>
-            <w:r>
-              <w:t>.getDeclaredField("producerIndex"));</w:t>
-            </w:r>
-          </w:p>
-        </w:tc>
-      </w:tr>
-      <w:tr>
-        <w:tc>
-          <w:tcPr>
-            <w:tcW w:w="1255" w:type="dxa"/>
-          </w:tcPr>
-          <w:p>
-            <w:pPr>
-              <w:rPr>
-                <w:lang w:val="en-US"/>
-              </w:rPr>
-            </w:pPr>
-            <w:r>
-              <w:rPr>
-                <w:lang w:val="en-US"/>
-              </w:rPr>
-              <w:t>Troubling</w:t>
-            </w:r>
-          </w:p>
-        </w:tc>
-        <w:tc>
-          <w:tcPr>
-            <w:tcW w:w="1260" w:type="dxa"/>
-          </w:tcPr>
-          <w:p>
-            <w:pPr>
-              <w:rPr>
-                <w:lang w:val="en-US"/>
-              </w:rPr>
-            </w:pPr>
-            <w:r>
-              <w:rPr>
-                <w:lang w:val="en-US"/>
-              </w:rPr>
-              <w:t>Normal</w:t>
-            </w:r>
-          </w:p>
-        </w:tc>
-        <w:tc>
-          <w:tcPr>
-            <w:tcW w:w="7104" w:type="dxa"/>
-            <w:gridSpan w:val="2"/>
-          </w:tcPr>
-          <w:p>
-            <w:pPr>
-              <w:rPr>
-                <w:lang w:val="en-US"/>
-              </w:rPr>
-            </w:pPr>
-            <w:r>
-              <w:rPr>
-                <w:lang w:val="en-US"/>
-              </w:rPr>
-              <w:t>if (</w:t>
-            </w:r>
-            <w:proofErr w:type="spellStart"/>
-            <w:r>
-              <w:rPr>
-                <w:lang w:val="en-US"/>
-              </w:rPr>
-              <w:t>arrayList</w:t>
-            </w:r>
-            <w:proofErr w:type="spellEnd"/>
-            <w:r>
-              <w:rPr>
-                <w:lang w:val="en-US"/>
-              </w:rPr>
-              <w:t xml:space="preserve"> != null) {</w:t>
-            </w:r>
-          </w:p>
-        </w:tc>
-      </w:tr>
-      <w:tr>
-        <w:tc>
-          <w:tcPr>
-            <w:tcW w:w="1255" w:type="dxa"/>
-          </w:tcPr>
-          <w:p>
-            <w:pPr>
-              <w:rPr>
-                <w:lang w:val="en-US"/>
-              </w:rPr>
-            </w:pPr>
-            <w:r>
-              <w:rPr>
-                <w:lang w:val="en-US"/>
-              </w:rPr>
-              <w:t>Of Concern</w:t>
-            </w:r>
-          </w:p>
-        </w:tc>
-        <w:tc>
-          <w:tcPr>
-            <w:tcW w:w="1260" w:type="dxa"/>
-          </w:tcPr>
-          <w:p>
-            <w:pPr>
-              <w:rPr>
-                <w:lang w:val="en-US"/>
-              </w:rPr>
-            </w:pPr>
-            <w:r>
-              <w:rPr>
-                <w:lang w:val="en-US"/>
-              </w:rPr>
-              <w:t>High</w:t>
-            </w:r>
-          </w:p>
-        </w:tc>
-        <w:tc>
-          <w:tcPr>
-            <w:tcW w:w="7104" w:type="dxa"/>
-            <w:gridSpan w:val="2"/>
-          </w:tcPr>
-          <w:p>
-            <w:pPr>
-              <w:rPr>
-                <w:lang w:val="en-US"/>
-              </w:rPr>
-            </w:pPr>
-            <w:proofErr w:type="spellStart"/>
-            <w:r>
-              <w:rPr>
-                <w:lang w:val="en-US"/>
-              </w:rPr>
-              <w:t>checkIndex</w:t>
-            </w:r>
-            <w:proofErr w:type="spellEnd"/>
-            <w:r>
-              <w:rPr>
-                <w:lang w:val="en-US"/>
-              </w:rPr>
-              <w:t>(</w:t>
-            </w:r>
-            <w:proofErr w:type="spellStart"/>
-            <w:r>
-              <w:rPr>
-                <w:lang w:val="en-US"/>
-              </w:rPr>
-              <w:t>readerIndex</w:t>
-            </w:r>
-            <w:proofErr w:type="spellEnd"/>
-            <w:r>
-              <w:rPr>
-                <w:lang w:val="en-US"/>
-              </w:rPr>
-              <w:t>);</w:t>
-            </w:r>
-          </w:p>
-        </w:tc>
-      </w:tr>
-      <w:tr>
-        <w:tc>
-          <w:tcPr>
-            <w:tcW w:w="1255" w:type="dxa"/>
-          </w:tcPr>
-          <w:p>
-            <w:pPr>
-              <w:rPr>
-                <w:lang w:val="en-US"/>
-              </w:rPr>
-            </w:pPr>
-            <w:r>
-              <w:rPr>
-                <w:lang w:val="en-US"/>
-              </w:rPr>
-              <w:t>Of Concern</w:t>
-            </w:r>
-          </w:p>
-        </w:tc>
-        <w:tc>
-          <w:tcPr>
-            <w:tcW w:w="1260" w:type="dxa"/>
-          </w:tcPr>
-          <w:p>
-            <w:pPr>
-              <w:rPr>
-                <w:lang w:val="en-US"/>
-              </w:rPr>
-            </w:pPr>
-            <w:r>
-              <w:rPr>
-                <w:lang w:val="en-US"/>
-              </w:rPr>
-              <w:t>High</w:t>
-            </w:r>
-          </w:p>
-        </w:tc>
-        <w:tc>
-          <w:tcPr>
-            <w:tcW w:w="7104" w:type="dxa"/>
-            <w:gridSpan w:val="2"/>
-          </w:tcPr>
-          <w:p>
-            <w:pPr>
-              <w:rPr>
-                <w:lang w:val="en-US"/>
-              </w:rPr>
-            </w:pPr>
-            <w:proofErr w:type="spellStart"/>
-            <w:r>
-              <w:rPr>
-                <w:lang w:val="en-US"/>
-              </w:rPr>
-              <w:t>w.currentSteal</w:t>
+              <w:t>Switch statement found where one case falls through to the next case</w:t>
+            </w:r>
+          </w:p>
+          <w:p>
+            <w:pPr>
+              <w:rPr>
+                <w:lang w:val="en-US"/>
+              </w:rPr>
+            </w:pPr>
+          </w:p>
+          <w:p>
+            <w:pPr>
+              <w:rPr>
+                <w:lang w:val="en-US"/>
+              </w:rPr>
+            </w:pPr>
+            <w:proofErr w:type="spellStart"/>
+            <w:r>
+              <w:rPr>
+                <w:lang w:val="en-US"/>
+              </w:rPr>
+              <w:t>currentState</w:t>
             </w:r>
             <w:proofErr w:type="spellEnd"/>
             <w:r>
@@ -3114,7 +4850,7 @@
               <w:rPr>
                 <w:lang w:val="en-US"/>
               </w:rPr>
-              <w:t>ps</w:t>
+              <w:t>State.INIT_BLOCK</w:t>
             </w:r>
             <w:proofErr w:type="spellEnd"/>
             <w:r>
@@ -3124,84 +4860,40 @@
               <w:t>;</w:t>
             </w:r>
           </w:p>
-        </w:tc>
-      </w:tr>
-      <w:tr>
-        <w:tc>
-          <w:tcPr>
-            <w:tcW w:w="1255" w:type="dxa"/>
-          </w:tcPr>
-          <w:p>
-            <w:pPr>
-              <w:rPr>
-                <w:lang w:val="en-US"/>
-              </w:rPr>
-            </w:pPr>
-            <w:r>
-              <w:rPr>
-                <w:lang w:val="en-US"/>
-              </w:rPr>
-              <w:t>Of Concern</w:t>
-            </w:r>
-          </w:p>
-        </w:tc>
-        <w:tc>
-          <w:tcPr>
-            <w:tcW w:w="1260" w:type="dxa"/>
-          </w:tcPr>
-          <w:p>
-            <w:pPr>
-              <w:rPr>
-                <w:lang w:val="en-US"/>
-              </w:rPr>
-            </w:pPr>
-            <w:r>
-              <w:rPr>
-                <w:lang w:val="en-US"/>
-              </w:rPr>
-              <w:t>High</w:t>
-            </w:r>
-          </w:p>
-        </w:tc>
-        <w:tc>
-          <w:tcPr>
-            <w:tcW w:w="7104" w:type="dxa"/>
-            <w:gridSpan w:val="2"/>
-          </w:tcPr>
-          <w:p>
-            <w:pPr>
-              <w:rPr>
-                <w:lang w:val="en-US"/>
-              </w:rPr>
-            </w:pPr>
-            <w:proofErr w:type="spellStart"/>
-            <w:r>
-              <w:rPr>
-                <w:lang w:val="en-US"/>
-              </w:rPr>
-              <w:t>currentState</w:t>
-            </w:r>
-            <w:proofErr w:type="spellEnd"/>
-            <w:r>
-              <w:rPr>
-                <w:lang w:val="en-US"/>
-              </w:rPr>
-              <w:t xml:space="preserve"> = </w:t>
-            </w:r>
-            <w:proofErr w:type="spellStart"/>
-            <w:r>
-              <w:rPr>
-                <w:lang w:val="en-US"/>
-              </w:rPr>
-              <w:t>State.INIT_BLOCK</w:t>
-            </w:r>
-            <w:proofErr w:type="spellEnd"/>
-            <w:r>
-              <w:rPr>
-                <w:lang w:val="en-US"/>
-              </w:rPr>
-              <w:t>;</w:t>
-            </w:r>
+          <w:p>
+            <w:pPr>
+              <w:rPr>
+                <w:lang w:val="en-US"/>
+              </w:rPr>
+            </w:pPr>
+          </w:p>
+          <w:p>
+            <w:pPr>
+              <w:rPr>
+                <w:lang w:val="en-US"/>
+              </w:rPr>
+            </w:pPr>
+            <w:r>
+              <w:rPr>
+                <w:lang w:val="en-US"/>
+              </w:rPr>
+              <w:t>io.netty.handler.codec.compression.Bzip2Encoder.java</w:t>
+            </w:r>
+          </w:p>
+          <w:p>
+            <w:pPr>
+              <w:rPr>
+                <w:lang w:val="en-US"/>
+              </w:rPr>
+            </w:pPr>
+            <w:r>
+              <w:rPr>
+                <w:lang w:val="en-US"/>
+              </w:rPr>
+              <w:t>Line 115</w:t>
+            </w:r>
+            <w:bookmarkStart w:id="0" w:name="_GoBack"/>
+            <w:bookmarkEnd w:id="0"/>
           </w:p>
         </w:tc>
       </w:tr>
@@ -3558,8 +5250,6 @@
                 <w:lang w:val="en-US"/>
               </w:rPr>
             </w:pPr>
-            <w:bookmarkStart w:id="0" w:name="_GoBack"/>
-            <w:bookmarkEnd w:id="0"/>
             <w:r>
               <w:rPr>
                 <w:lang w:val="en-US"/>
@@ -3998,6 +5688,7 @@
   <w:style w:type="character" w:default="1" w:styleId="DefaultParagraphFont">
     <w:name w:val="Default Paragraph Font"/>
     <w:uiPriority w:val="1"/>
+    <w:semiHidden/>
     <w:unhideWhenUsed/>
   </w:style>
   <w:style w:type="table" w:default="1" w:styleId="TableNormal">

</xml_diff>